<commit_message>
Minor updates to project 2 proposal
</commit_message>
<xml_diff>
--- a/lego-database/Project 2 Proposal.docx
+++ b/lego-database/Project 2 Proposal.docx
@@ -1,6 +1,6 @@
 
 <file path=word/document.xml><?xml version="1.0" encoding="utf-8"?>
-<w:document xmlns:wpc="http://schemas.microsoft.com/office/word/2010/wordprocessingCanvas" xmlns:mo="http://schemas.microsoft.com/office/mac/office/2008/main" xmlns:mc="http://schemas.openxmlformats.org/markup-compatibility/2006" xmlns:mv="urn:schemas-microsoft-com:mac:vml" xmlns:o="urn:schemas-microsoft-com:office:office" xmlns:r="http://schemas.openxmlformats.org/officeDocument/2006/relationships" xmlns:m="http://schemas.openxmlformats.org/officeDocument/2006/math" xmlns:v="urn:schemas-microsoft-com:vml" xmlns:wp14="http://schemas.microsoft.com/office/word/2010/wordprocessingDrawing" xmlns:wp="http://schemas.openxmlformats.org/drawingml/2006/wordprocessingDrawing" xmlns:w10="urn:schemas-microsoft-com:office:word" xmlns:w="http://schemas.openxmlformats.org/wordprocessingml/2006/main" xmlns:w14="http://schemas.microsoft.com/office/word/2010/wordml" xmlns:w15="http://schemas.microsoft.com/office/word/2012/wordml" xmlns:wpg="http://schemas.microsoft.com/office/word/2010/wordprocessingGroup" xmlns:wpi="http://schemas.microsoft.com/office/word/2010/wordprocessingInk" xmlns:wne="http://schemas.microsoft.com/office/word/2006/wordml" xmlns:wps="http://schemas.microsoft.com/office/word/2010/wordprocessingShape" mc:Ignorable="w14 w15 wp14">
+<w:document xmlns:wpc="http://schemas.microsoft.com/office/word/2010/wordprocessingCanvas" xmlns:cx="http://schemas.microsoft.com/office/drawing/2014/chartex" xmlns:cx1="http://schemas.microsoft.com/office/drawing/2015/9/8/chartex" xmlns:cx2="http://schemas.microsoft.com/office/drawing/2015/10/21/chartex" xmlns:cx3="http://schemas.microsoft.com/office/drawing/2016/5/9/chartex" xmlns:cx4="http://schemas.microsoft.com/office/drawing/2016/5/10/chartex" xmlns:cx5="http://schemas.microsoft.com/office/drawing/2016/5/11/chartex" xmlns:cx6="http://schemas.microsoft.com/office/drawing/2016/5/12/chartex" xmlns:cx7="http://schemas.microsoft.com/office/drawing/2016/5/13/chartex" xmlns:cx8="http://schemas.microsoft.com/office/drawing/2016/5/14/chartex" xmlns:mc="http://schemas.openxmlformats.org/markup-compatibility/2006" xmlns:aink="http://schemas.microsoft.com/office/drawing/2016/ink" xmlns:am3d="http://schemas.microsoft.com/office/drawing/2017/model3d" xmlns:o="urn:schemas-microsoft-com:office:office" xmlns:r="http://schemas.openxmlformats.org/officeDocument/2006/relationships" xmlns:m="http://schemas.openxmlformats.org/officeDocument/2006/math" xmlns:v="urn:schemas-microsoft-com:vml" xmlns:wp14="http://schemas.microsoft.com/office/word/2010/wordprocessingDrawing" xmlns:wp="http://schemas.openxmlformats.org/drawingml/2006/wordprocessingDrawing" xmlns:w10="urn:schemas-microsoft-com:office:word" xmlns:w="http://schemas.openxmlformats.org/wordprocessingml/2006/main" xmlns:w14="http://schemas.microsoft.com/office/word/2010/wordml" xmlns:w15="http://schemas.microsoft.com/office/word/2012/wordml" xmlns:w16cid="http://schemas.microsoft.com/office/word/2016/wordml/cid" xmlns:w16se="http://schemas.microsoft.com/office/word/2015/wordml/symex" xmlns:wpg="http://schemas.microsoft.com/office/word/2010/wordprocessingGroup" xmlns:wpi="http://schemas.microsoft.com/office/word/2010/wordprocessingInk" xmlns:wne="http://schemas.microsoft.com/office/word/2006/wordml" xmlns:wps="http://schemas.microsoft.com/office/word/2010/wordprocessingShape" mc:Ignorable="w14 w15 w16se w16cid wp14">
   <w:body>
     <w:p>
       <w:pPr>
@@ -118,23 +118,7 @@
           <w:rFonts w:ascii="Arial" w:hAnsi="Arial" w:cs="Arial"/>
           <w:color w:val="24292E"/>
         </w:rPr>
-        <w:t xml:space="preserve">The Lego toy captures the imagination of both children and adults around the world and have delighted generations for more than 80 years. Like it’s young customers, Lego has matured, especially in how they select and market Lego sets. In recent years, Lego has entered the realm of games, TV and movie merchandising and further raised its profile through films featuring characters built entirely from Lego blocks. With the growing and enduring popularity of Lego and its importance in shaping childhood experiences, we will examine Lego data to ask burning questions on how the composition of Lego sets have changed over time, which colors are trending over time and how the company has performed financially. We used the publicly-available Lego dataset from </w:t>
-      </w:r>
-      <w:proofErr w:type="spellStart"/>
-      <w:r>
-        <w:rPr>
-          <w:rFonts w:ascii="Arial" w:hAnsi="Arial" w:cs="Arial"/>
-          <w:color w:val="24292E"/>
-        </w:rPr>
-        <w:t>Kaggle</w:t>
-      </w:r>
-      <w:proofErr w:type="spellEnd"/>
-      <w:r>
-        <w:rPr>
-          <w:rFonts w:ascii="Arial" w:hAnsi="Arial" w:cs="Arial"/>
-          <w:color w:val="24292E"/>
-        </w:rPr>
-        <w:t xml:space="preserve"> (covering data on </w:t>
+        <w:t xml:space="preserve">The Lego toy captures the imagination of both children and adults around the world and have delighted generations for more than 80 years. Like it’s young customers, Lego has matured, especially in how they select and market Lego sets. In recent years, Lego has entered the realm of games, TV and movie merchandising and further raised its profile through films featuring characters built entirely from Lego blocks. With the growing and enduring popularity of Lego and its importance in shaping childhood experiences, we will examine Lego data to ask burning questions on how the composition of Lego sets have changed over time, which colors are trending over time and how the company has performed financially. We used the publicly-available Lego dataset from Kaggle (covering data on </w:t>
       </w:r>
       <w:proofErr w:type="spellStart"/>
       <w:r>
@@ -184,7 +168,23 @@
             <w:color w:val="1155CC"/>
             <w:u w:val="single"/>
           </w:rPr>
-          <w:t>https://www.kaggle.com/rtatman/lego-database</w:t>
+          <w:t>https://www.kaggle.com/rtatman/lego-da</w:t>
+        </w:r>
+        <w:r>
+          <w:rPr>
+            <w:rFonts w:ascii="Arial" w:hAnsi="Arial" w:cs="Arial"/>
+            <w:color w:val="1155CC"/>
+            <w:u w:val="single"/>
+          </w:rPr>
+          <w:t>t</w:t>
+        </w:r>
+        <w:r>
+          <w:rPr>
+            <w:rFonts w:ascii="Arial" w:hAnsi="Arial" w:cs="Arial"/>
+            <w:color w:val="1155CC"/>
+            <w:u w:val="single"/>
+          </w:rPr>
+          <w:t>abase</w:t>
         </w:r>
       </w:hyperlink>
     </w:p>
@@ -217,7 +217,9 @@
       <w:pPr>
         <w:spacing w:before="60" w:after="240"/>
         <w:rPr>
-          <w:rFonts w:ascii="Times New Roman" w:hAnsi="Times New Roman" w:cs="Times New Roman"/>
+          <w:rFonts w:ascii="Arial" w:hAnsi="Arial" w:cs="Arial"/>
+          <w:color w:val="24292E"/>
+          <w:shd w:val="clear" w:color="auto" w:fill="FFFFFF"/>
         </w:rPr>
       </w:pPr>
       <w:r>
@@ -286,6 +288,31 @@
       <w:pPr>
         <w:spacing w:before="60" w:after="240"/>
         <w:rPr>
+          <w:rFonts w:ascii="Arial" w:hAnsi="Arial" w:cs="Arial"/>
+          <w:color w:val="24292E"/>
+        </w:rPr>
+      </w:pPr>
+      <w:r>
+        <w:rPr>
+          <w:rFonts w:ascii="Arial" w:hAnsi="Arial" w:cs="Arial"/>
+          <w:color w:val="24292E"/>
+        </w:rPr>
+        <w:t xml:space="preserve">Link to denormalized data file on Google Drive: </w:t>
+      </w:r>
+      <w:hyperlink r:id="rId8" w:history="1">
+        <w:r>
+          <w:rPr>
+            <w:rStyle w:val="Hyperlink"/>
+            <w:rFonts w:ascii="Arial" w:hAnsi="Arial" w:cs="Arial"/>
+          </w:rPr>
+          <w:t>https://drive.google.com/open?id=1ne6tNwhymh4rXcjc-g9N6ti-16Fz9QgK</w:t>
+        </w:r>
+      </w:hyperlink>
+    </w:p>
+    <w:p>
+      <w:pPr>
+        <w:spacing w:before="60" w:after="240"/>
+        <w:rPr>
           <w:rFonts w:ascii="Times New Roman" w:hAnsi="Times New Roman" w:cs="Times New Roman"/>
         </w:rPr>
       </w:pPr>
@@ -312,21 +339,26 @@
           <w:color w:val="24292E"/>
         </w:rPr>
       </w:pPr>
-      <w:proofErr w:type="spellStart"/>
-      <w:r>
-        <w:rPr>
-          <w:rFonts w:ascii="Arial" w:hAnsi="Arial" w:cs="Arial"/>
-          <w:color w:val="24292E"/>
-        </w:rPr>
-        <w:t>Kaggle</w:t>
-      </w:r>
-      <w:proofErr w:type="spellEnd"/>
-      <w:r>
-        <w:rPr>
-          <w:rFonts w:ascii="Arial" w:hAnsi="Arial" w:cs="Arial"/>
-          <w:color w:val="24292E"/>
-        </w:rPr>
-        <w:t xml:space="preserve"> dataset was 9 separate files</w:t>
+      <w:r>
+        <w:rPr>
+          <w:rFonts w:ascii="Arial" w:hAnsi="Arial" w:cs="Arial"/>
+          <w:color w:val="24292E"/>
+        </w:rPr>
+        <w:t xml:space="preserve">Kaggle dataset was </w:t>
+      </w:r>
+      <w:r>
+        <w:rPr>
+          <w:rFonts w:ascii="Arial" w:hAnsi="Arial" w:cs="Arial"/>
+          <w:color w:val="24292E"/>
+        </w:rPr>
+        <w:t>8</w:t>
+      </w:r>
+      <w:r>
+        <w:rPr>
+          <w:rFonts w:ascii="Arial" w:hAnsi="Arial" w:cs="Arial"/>
+          <w:color w:val="24292E"/>
+        </w:rPr>
+        <w:t xml:space="preserve"> separate files</w:t>
       </w:r>
     </w:p>
     <w:p>
@@ -346,7 +378,137 @@
           <w:rFonts w:ascii="Arial" w:hAnsi="Arial" w:cs="Arial"/>
           <w:color w:val="24292E"/>
         </w:rPr>
-        <w:t>Consolidated dataset has 21 columns and 57,518 entries</w:t>
+        <w:t>Denormalized</w:t>
+      </w:r>
+      <w:r>
+        <w:rPr>
+          <w:rFonts w:ascii="Arial" w:hAnsi="Arial" w:cs="Arial"/>
+          <w:color w:val="24292E"/>
+        </w:rPr>
+        <w:t xml:space="preserve"> dataset has 21 columns and 5</w:t>
+      </w:r>
+      <w:r>
+        <w:rPr>
+          <w:rFonts w:ascii="Arial" w:hAnsi="Arial" w:cs="Arial"/>
+          <w:color w:val="24292E"/>
+        </w:rPr>
+        <w:t>80</w:t>
+      </w:r>
+      <w:r>
+        <w:rPr>
+          <w:rFonts w:ascii="Arial" w:hAnsi="Arial" w:cs="Arial"/>
+          <w:color w:val="24292E"/>
+        </w:rPr>
+        <w:t>,</w:t>
+      </w:r>
+      <w:r>
+        <w:rPr>
+          <w:rFonts w:ascii="Arial" w:hAnsi="Arial" w:cs="Arial"/>
+          <w:color w:val="24292E"/>
+        </w:rPr>
+        <w:t>251</w:t>
+      </w:r>
+      <w:r>
+        <w:rPr>
+          <w:rFonts w:ascii="Arial" w:hAnsi="Arial" w:cs="Arial"/>
+          <w:color w:val="24292E"/>
+        </w:rPr>
+        <w:t xml:space="preserve"> entries</w:t>
+      </w:r>
+      <w:r>
+        <w:rPr>
+          <w:rFonts w:ascii="Arial" w:hAnsi="Arial" w:cs="Arial"/>
+          <w:color w:val="24292E"/>
+        </w:rPr>
+        <w:t>.</w:t>
+      </w:r>
+    </w:p>
+    <w:p>
+      <w:pPr>
+        <w:numPr>
+          <w:ilvl w:val="1"/>
+          <w:numId w:val="1"/>
+        </w:numPr>
+        <w:textAlignment w:val="baseline"/>
+        <w:rPr>
+          <w:rFonts w:ascii="Arial" w:hAnsi="Arial" w:cs="Arial"/>
+          <w:color w:val="24292E"/>
+        </w:rPr>
+      </w:pPr>
+      <w:r>
+        <w:rPr>
+          <w:rFonts w:ascii="Arial" w:hAnsi="Arial" w:cs="Arial"/>
+          <w:color w:val="24292E"/>
+        </w:rPr>
+        <w:t>S</w:t>
+      </w:r>
+      <w:r>
+        <w:rPr>
+          <w:rFonts w:ascii="Arial" w:hAnsi="Arial" w:cs="Arial"/>
+          <w:color w:val="24292E"/>
+        </w:rPr>
+        <w:t>ome missing values.</w:t>
+      </w:r>
+    </w:p>
+    <w:p>
+      <w:pPr>
+        <w:numPr>
+          <w:ilvl w:val="1"/>
+          <w:numId w:val="1"/>
+        </w:numPr>
+        <w:textAlignment w:val="baseline"/>
+        <w:rPr>
+          <w:rFonts w:ascii="Arial" w:hAnsi="Arial" w:cs="Arial"/>
+          <w:color w:val="24292E"/>
+        </w:rPr>
+      </w:pPr>
+      <w:proofErr w:type="gramStart"/>
+      <w:r>
+        <w:rPr>
+          <w:rFonts w:ascii="Arial" w:hAnsi="Arial" w:cs="Arial"/>
+          <w:color w:val="24292E"/>
+        </w:rPr>
+        <w:t>364 part</w:t>
+      </w:r>
+      <w:proofErr w:type="gramEnd"/>
+      <w:r>
+        <w:rPr>
+          <w:rFonts w:ascii="Arial" w:hAnsi="Arial" w:cs="Arial"/>
+          <w:color w:val="24292E"/>
+        </w:rPr>
+        <w:t xml:space="preserve"> IDs were one to many between tables, signified with a, b, c </w:t>
+      </w:r>
+      <w:proofErr w:type="spellStart"/>
+      <w:r>
+        <w:rPr>
+          <w:rFonts w:ascii="Arial" w:hAnsi="Arial" w:cs="Arial"/>
+          <w:color w:val="24292E"/>
+        </w:rPr>
+        <w:t>etc</w:t>
+      </w:r>
+      <w:proofErr w:type="spellEnd"/>
+      <w:r>
+        <w:rPr>
+          <w:rFonts w:ascii="Arial" w:hAnsi="Arial" w:cs="Arial"/>
+          <w:color w:val="24292E"/>
+        </w:rPr>
+        <w:t xml:space="preserve"> appended on to the part ID – we decided to use regular expression matching a</w:t>
+      </w:r>
+      <w:bookmarkStart w:id="0" w:name="_GoBack"/>
+      <w:bookmarkEnd w:id="0"/>
+      <w:r>
+        <w:rPr>
+          <w:rFonts w:ascii="Arial" w:hAnsi="Arial" w:cs="Arial"/>
+          <w:color w:val="24292E"/>
+        </w:rPr>
+        <w:t>nd concatenate the part names for all matches to handle these cases.</w:t>
+      </w:r>
+      <w:r>
+        <w:rPr>
+          <w:rFonts w:ascii="Arial" w:hAnsi="Arial" w:cs="Arial"/>
+          <w:color w:val="24292E"/>
+        </w:rPr>
+        <w:t xml:space="preserve"> </w:t>
       </w:r>
     </w:p>
     <w:p>
@@ -441,6 +603,7 @@
           <w:rFonts w:ascii="Arial" w:hAnsi="Arial" w:cs="Arial"/>
           <w:color w:val="24292E"/>
         </w:rPr>
+        <w:lastRenderedPageBreak/>
         <w:t>How has the complexity of sets, in terms of number of colors and number of pieces, changed over time?</w:t>
       </w:r>
     </w:p>
@@ -521,7 +684,6 @@
           <w:rFonts w:ascii="Arial" w:hAnsi="Arial" w:cs="Arial"/>
           <w:color w:val="24292E"/>
         </w:rPr>
-        <w:lastRenderedPageBreak/>
         <w:t>What was the box office rank each film for which Lego created a set? What was the average rank? How has that changed throughout the years?</w:t>
       </w:r>
     </w:p>
@@ -630,7 +792,7 @@
                     </pic:cNvPicPr>
                   </pic:nvPicPr>
                   <pic:blipFill>
-                    <a:blip r:embed="rId8">
+                    <a:blip r:embed="rId9">
                       <a:extLst>
                         <a:ext uri="{28A0092B-C50C-407E-A947-70E740481C1C}">
                           <a14:useLocalDpi xmlns:a14="http://schemas.microsoft.com/office/drawing/2010/main" val="0"/>
@@ -675,8 +837,6 @@
           <w:rFonts w:ascii="Times New Roman" w:eastAsia="Times New Roman" w:hAnsi="Times New Roman" w:cs="Times New Roman"/>
         </w:rPr>
       </w:pPr>
-      <w:bookmarkStart w:id="0" w:name="_GoBack"/>
-      <w:bookmarkEnd w:id="0"/>
     </w:p>
     <w:sectPr>
       <w:pgSz w:w="12240" w:h="15840"/>
@@ -689,8 +849,8 @@
 </file>
 
 <file path=word/numbering.xml><?xml version="1.0" encoding="utf-8"?>
-<w:numbering xmlns:wpc="http://schemas.microsoft.com/office/word/2010/wordprocessingCanvas" xmlns:mo="http://schemas.microsoft.com/office/mac/office/2008/main" xmlns:mc="http://schemas.openxmlformats.org/markup-compatibility/2006" xmlns:mv="urn:schemas-microsoft-com:mac:vml" xmlns:o="urn:schemas-microsoft-com:office:office" xmlns:r="http://schemas.openxmlformats.org/officeDocument/2006/relationships" xmlns:m="http://schemas.openxmlformats.org/officeDocument/2006/math" xmlns:v="urn:schemas-microsoft-com:vml" xmlns:wp14="http://schemas.microsoft.com/office/word/2010/wordprocessingDrawing" xmlns:wp="http://schemas.openxmlformats.org/drawingml/2006/wordprocessingDrawing" xmlns:w10="urn:schemas-microsoft-com:office:word" xmlns:w="http://schemas.openxmlformats.org/wordprocessingml/2006/main" xmlns:w14="http://schemas.microsoft.com/office/word/2010/wordml" xmlns:w15="http://schemas.microsoft.com/office/word/2012/wordml" xmlns:wpg="http://schemas.microsoft.com/office/word/2010/wordprocessingGroup" xmlns:wpi="http://schemas.microsoft.com/office/word/2010/wordprocessingInk" xmlns:wne="http://schemas.microsoft.com/office/word/2006/wordml" xmlns:wps="http://schemas.microsoft.com/office/word/2010/wordprocessingShape" mc:Ignorable="w14 w15 wp14">
-  <w:abstractNum w:abstractNumId="0">
+<w:numbering xmlns:wpc="http://schemas.microsoft.com/office/word/2010/wordprocessingCanvas" xmlns:cx="http://schemas.microsoft.com/office/drawing/2014/chartex" xmlns:cx1="http://schemas.microsoft.com/office/drawing/2015/9/8/chartex" xmlns:cx2="http://schemas.microsoft.com/office/drawing/2015/10/21/chartex" xmlns:cx3="http://schemas.microsoft.com/office/drawing/2016/5/9/chartex" xmlns:cx4="http://schemas.microsoft.com/office/drawing/2016/5/10/chartex" xmlns:cx5="http://schemas.microsoft.com/office/drawing/2016/5/11/chartex" xmlns:cx6="http://schemas.microsoft.com/office/drawing/2016/5/12/chartex" xmlns:cx7="http://schemas.microsoft.com/office/drawing/2016/5/13/chartex" xmlns:cx8="http://schemas.microsoft.com/office/drawing/2016/5/14/chartex" xmlns:mc="http://schemas.openxmlformats.org/markup-compatibility/2006" xmlns:aink="http://schemas.microsoft.com/office/drawing/2016/ink" xmlns:am3d="http://schemas.microsoft.com/office/drawing/2017/model3d" xmlns:o="urn:schemas-microsoft-com:office:office" xmlns:r="http://schemas.openxmlformats.org/officeDocument/2006/relationships" xmlns:m="http://schemas.openxmlformats.org/officeDocument/2006/math" xmlns:v="urn:schemas-microsoft-com:vml" xmlns:wp14="http://schemas.microsoft.com/office/word/2010/wordprocessingDrawing" xmlns:wp="http://schemas.openxmlformats.org/drawingml/2006/wordprocessingDrawing" xmlns:w10="urn:schemas-microsoft-com:office:word" xmlns:w="http://schemas.openxmlformats.org/wordprocessingml/2006/main" xmlns:w14="http://schemas.microsoft.com/office/word/2010/wordml" xmlns:w15="http://schemas.microsoft.com/office/word/2012/wordml" xmlns:w16cid="http://schemas.microsoft.com/office/word/2016/wordml/cid" xmlns:w16se="http://schemas.microsoft.com/office/word/2015/wordml/symex" xmlns:wpg="http://schemas.microsoft.com/office/word/2010/wordprocessingGroup" xmlns:wpi="http://schemas.microsoft.com/office/word/2010/wordprocessingInk" xmlns:wne="http://schemas.microsoft.com/office/word/2006/wordml" xmlns:wps="http://schemas.microsoft.com/office/word/2010/wordprocessingShape" mc:Ignorable="w14 w15 w16se w16cid wp14">
+  <w:abstractNum w:abstractNumId="0" w15:restartNumberingAfterBreak="0">
     <w:nsid w:val="03D94D14"/>
     <w:multiLevelType w:val="multilevel"/>
     <w:tmpl w:val="64E8B672"/>
@@ -710,7 +870,7 @@
         <w:sz w:val="20"/>
       </w:rPr>
     </w:lvl>
-    <w:lvl w:ilvl="1" w:tentative="1">
+    <w:lvl w:ilvl="1">
       <w:start w:val="1"/>
       <w:numFmt w:val="bullet"/>
       <w:lvlText w:val="o"/>
@@ -726,7 +886,7 @@
         <w:sz w:val="20"/>
       </w:rPr>
     </w:lvl>
-    <w:lvl w:ilvl="2" w:tentative="1">
+    <w:lvl w:ilvl="2">
       <w:start w:val="1"/>
       <w:numFmt w:val="bullet"/>
       <w:lvlText w:val=""/>
@@ -839,7 +999,7 @@
       </w:rPr>
     </w:lvl>
   </w:abstractNum>
-  <w:abstractNum w:abstractNumId="1">
+  <w:abstractNum w:abstractNumId="1" w15:restartNumberingAfterBreak="0">
     <w:nsid w:val="6440350A"/>
     <w:multiLevelType w:val="multilevel"/>
     <w:tmpl w:val="DC7E501C"/>
@@ -998,7 +1158,7 @@
 </file>
 
 <file path=word/styles.xml><?xml version="1.0" encoding="utf-8"?>
-<w:styles xmlns:mc="http://schemas.openxmlformats.org/markup-compatibility/2006" xmlns:r="http://schemas.openxmlformats.org/officeDocument/2006/relationships" xmlns:w="http://schemas.openxmlformats.org/wordprocessingml/2006/main" xmlns:w14="http://schemas.microsoft.com/office/word/2010/wordml" xmlns:w15="http://schemas.microsoft.com/office/word/2012/wordml" mc:Ignorable="w14 w15">
+<w:styles xmlns:mc="http://schemas.openxmlformats.org/markup-compatibility/2006" xmlns:r="http://schemas.openxmlformats.org/officeDocument/2006/relationships" xmlns:w="http://schemas.openxmlformats.org/wordprocessingml/2006/main" xmlns:w14="http://schemas.microsoft.com/office/word/2010/wordml" xmlns:w15="http://schemas.microsoft.com/office/word/2012/wordml" xmlns:w16cid="http://schemas.microsoft.com/office/word/2016/wordml/cid" xmlns:w16se="http://schemas.microsoft.com/office/word/2015/wordml/symex" mc:Ignorable="w14 w15 w16se w16cid">
   <w:docDefaults>
     <w:rPrDefault>
       <w:rPr>
@@ -1010,7 +1170,7 @@
     </w:rPrDefault>
     <w:pPrDefault/>
   </w:docDefaults>
-  <w:latentStyles w:defLockedState="0" w:defUIPriority="99" w:defSemiHidden="0" w:defUnhideWhenUsed="0" w:defQFormat="0" w:count="380">
+  <w:latentStyles w:defLockedState="0" w:defUIPriority="99" w:defSemiHidden="0" w:defUnhideWhenUsed="0" w:defQFormat="0" w:count="375">
     <w:lsdException w:name="Normal" w:uiPriority="0" w:qFormat="1"/>
     <w:lsdException w:name="heading 1" w:uiPriority="9" w:qFormat="1"/>
     <w:lsdException w:name="heading 2" w:semiHidden="1" w:uiPriority="9" w:unhideWhenUsed="1" w:qFormat="1"/>
@@ -1167,15 +1327,6 @@
     <w:lsdException w:name="Balloon Text" w:semiHidden="1" w:unhideWhenUsed="1"/>
     <w:lsdException w:name="Table Grid" w:uiPriority="39"/>
     <w:lsdException w:name="Table Theme" w:semiHidden="1" w:unhideWhenUsed="1"/>
-    <w:lsdException w:name="Note Level 1" w:semiHidden="1" w:unhideWhenUsed="1"/>
-    <w:lsdException w:name="Note Level 2" w:semiHidden="1" w:unhideWhenUsed="1"/>
-    <w:lsdException w:name="Note Level 3" w:semiHidden="1" w:unhideWhenUsed="1"/>
-    <w:lsdException w:name="Note Level 4" w:semiHidden="1" w:unhideWhenUsed="1"/>
-    <w:lsdException w:name="Note Level 5" w:semiHidden="1" w:unhideWhenUsed="1"/>
-    <w:lsdException w:name="Note Level 6" w:semiHidden="1" w:unhideWhenUsed="1"/>
-    <w:lsdException w:name="Note Level 7" w:semiHidden="1" w:unhideWhenUsed="1"/>
-    <w:lsdException w:name="Note Level 8" w:semiHidden="1" w:unhideWhenUsed="1"/>
-    <w:lsdException w:name="Note Level 9" w:semiHidden="1" w:unhideWhenUsed="1"/>
     <w:lsdException w:name="Placeholder Text" w:semiHidden="1"/>
     <w:lsdException w:name="No Spacing" w:uiPriority="1" w:qFormat="1"/>
     <w:lsdException w:name="Light Shading" w:uiPriority="60"/>
@@ -1448,6 +1599,16 @@
       <w:rFonts w:ascii="Times New Roman" w:hAnsi="Times New Roman" w:cs="Times New Roman"/>
     </w:rPr>
   </w:style>
+  <w:style w:type="character" w:styleId="UnresolvedMention">
+    <w:name w:val="Unresolved Mention"/>
+    <w:basedOn w:val="DefaultParagraphFont"/>
+    <w:uiPriority w:val="99"/>
+    <w:rsid w:val="00B36077"/>
+    <w:rPr>
+      <w:color w:val="808080"/>
+      <w:shd w:val="clear" w:color="auto" w:fill="E6E6E6"/>
+    </w:rPr>
+  </w:style>
 </w:styles>
 </file>
 

</xml_diff>